<commit_message>
Fixed another typo/bug with the script
</commit_message>
<xml_diff>
--- a/Docs/Advanced Databases 1 – Assignment 1.docx
+++ b/Docs/Advanced Databases 1 – Assignment 1.docx
@@ -976,6 +976,20 @@
       <w:r>
         <w:t>The entire script is included within this document starting on the next page. The code is also attached as the totalScript.sql file.</w:t>
       </w:r>
+      <w:r>
+        <w:t xml:space="preserve"> All of the code can also be found at </w:t>
+      </w:r>
+      <w:hyperlink r:id="rId5" w:history="1">
+        <w:r>
+          <w:rPr>
+            <w:rStyle w:val="Hyperlink"/>
+          </w:rPr>
+          <w:t>https://github.com/James-Byrne/Adv-Data-Assignment-1/</w:t>
+        </w:r>
+      </w:hyperlink>
+      <w:r>
+        <w:t xml:space="preserve"> </w:t>
+      </w:r>
     </w:p>
     <w:p/>
     <w:p/>
@@ -1030,7 +1044,12 @@
     </w:p>
     <w:p>
       <w:r>
-        <w:t>user Advanced-Databases;</w:t>
+        <w:t>use</w:t>
+      </w:r>
+      <w:bookmarkStart w:id="0" w:name="_GoBack"/>
+      <w:bookmarkEnd w:id="0"/>
+      <w:r>
+        <w:t xml:space="preserve"> Advanced-Databases;</w:t>
       </w:r>
     </w:p>
     <w:p/>
@@ -3578,10 +3597,7 @@
         <w:t xml:space="preserve">-- Everything above tested and passed </w:t>
       </w:r>
     </w:p>
-    <w:p>
-      <w:bookmarkStart w:id="0" w:name="_GoBack"/>
-      <w:bookmarkEnd w:id="0"/>
-    </w:p>
+    <w:p/>
     <w:p/>
     <w:p/>
     <w:p/>
@@ -4227,6 +4243,17 @@
       <w:contextualSpacing/>
     </w:pPr>
   </w:style>
+  <w:style w:type="character" w:styleId="Hyperlink">
+    <w:name w:val="Hyperlink"/>
+    <w:basedOn w:val="DefaultParagraphFont"/>
+    <w:uiPriority w:val="99"/>
+    <w:unhideWhenUsed/>
+    <w:rsid w:val="00BF784C"/>
+    <w:rPr>
+      <w:color w:val="0563C1" w:themeColor="hyperlink"/>
+      <w:u w:val="single"/>
+    </w:rPr>
+  </w:style>
 </w:styles>
 </file>
 

</xml_diff>